<commit_message>
TFS 10972 - Suvey; Rename file name to UTD.
git-tfs-id: [https://tfs.omnicloud.local/tfs/cco%20program/]$/eCoaching_V2;C40343
</commit_message>
<xml_diff>
--- a/Unit Test/Web/CCO_eCoaching_Log_Survey_UTC.docx
+++ b/Unit Test/Web/CCO_eCoaching_Log_Survey_UTC.docx
@@ -680,10 +680,7 @@
               <w:jc w:val="left"/>
             </w:pPr>
             <w:r>
-              <w:t>Initial revision</w:t>
-            </w:r>
-            <w:r>
-              <w:t xml:space="preserve"> - TFS 10972.</w:t>
+              <w:t>Initial revision.</w:t>
             </w:r>
           </w:p>
         </w:tc>
@@ -800,7 +797,7 @@
               <w:rPr>
                 <w:sz w:val="20"/>
               </w:rPr>
-              <w:t>eCoaching Log</w:t>
+              <w:t>eCoaching Log (eCL)</w:t>
             </w:r>
           </w:p>
         </w:tc>
@@ -1124,47 +1121,13 @@
               <w:rPr>
                 <w:sz w:val="20"/>
               </w:rPr>
-              <w:t xml:space="preserve">for </w:t>
-            </w:r>
-            <w:proofErr w:type="spellStart"/>
-            <w:r>
-              <w:rPr>
-                <w:sz w:val="20"/>
-              </w:rPr>
-              <w:t>myselft</w:t>
-            </w:r>
-            <w:proofErr w:type="spellEnd"/>
-            <w:r>
-              <w:rPr>
-                <w:sz w:val="20"/>
-              </w:rPr>
-              <w:t xml:space="preserve"> </w:t>
-            </w:r>
-            <w:r>
-              <w:rPr>
-                <w:sz w:val="20"/>
-              </w:rPr>
-              <w:t>in the survey</w:t>
-            </w:r>
-            <w:r>
-              <w:rPr>
-                <w:sz w:val="20"/>
-              </w:rPr>
-              <w:t xml:space="preserve"> table (</w:t>
-            </w:r>
-            <w:proofErr w:type="spellStart"/>
-            <w:r>
-              <w:rPr>
-                <w:sz w:val="20"/>
-              </w:rPr>
-              <w:t>survey_response_header</w:t>
-            </w:r>
-            <w:proofErr w:type="spellEnd"/>
-            <w:r>
-              <w:rPr>
-                <w:sz w:val="20"/>
-              </w:rPr>
-              <w:t>)</w:t>
+              <w:t xml:space="preserve">for myselft </w:t>
+            </w:r>
+            <w:r>
+              <w:rPr>
+                <w:sz w:val="20"/>
+              </w:rPr>
+              <w:t>in the survey table (survey_response_header).</w:t>
             </w:r>
           </w:p>
           <w:p>
@@ -1240,6 +1203,8 @@
               </w:rPr>
               <w:t xml:space="preserve"> successfully</w:t>
             </w:r>
+            <w:bookmarkStart w:id="3" w:name="_GoBack"/>
+            <w:bookmarkEnd w:id="3"/>
             <w:r>
               <w:rPr>
                 <w:sz w:val="20"/>
@@ -1433,19 +1398,7 @@
               <w:rPr>
                 <w:sz w:val="20"/>
               </w:rPr>
-              <w:t>Same as SV</w:t>
-            </w:r>
-            <w:r>
-              <w:rPr>
-                <w:sz w:val="20"/>
-              </w:rPr>
-              <w:t>-</w:t>
-            </w:r>
-            <w:r>
-              <w:rPr>
-                <w:sz w:val="20"/>
-              </w:rPr>
-              <w:t>1. Update status to completed</w:t>
+              <w:t>Same as SV1. Update status to completed</w:t>
             </w:r>
           </w:p>
         </w:tc>
@@ -1560,19 +1513,7 @@
               <w:rPr>
                 <w:sz w:val="20"/>
               </w:rPr>
-              <w:t>Same as SV</w:t>
-            </w:r>
-            <w:r>
-              <w:rPr>
-                <w:sz w:val="20"/>
-              </w:rPr>
-              <w:t>-</w:t>
-            </w:r>
-            <w:r>
-              <w:rPr>
-                <w:sz w:val="20"/>
-              </w:rPr>
-              <w:t>1. Update</w:t>
+              <w:t>Same as SV1. Update</w:t>
             </w:r>
             <w:r>
               <w:rPr>
@@ -1677,7 +1618,13 @@
               <w:rPr>
                 <w:sz w:val="20"/>
               </w:rPr>
-              <w:t>SV-5</w:t>
+              <w:t>SV-</w:t>
+            </w:r>
+            <w:r>
+              <w:rPr>
+                <w:sz w:val="20"/>
+              </w:rPr>
+              <w:t>5</w:t>
             </w:r>
           </w:p>
         </w:tc>
@@ -1705,19 +1652,7 @@
               <w:rPr>
                 <w:sz w:val="20"/>
               </w:rPr>
-              <w:t>Same as SV</w:t>
-            </w:r>
-            <w:r>
-              <w:rPr>
-                <w:sz w:val="20"/>
-              </w:rPr>
-              <w:t>-</w:t>
-            </w:r>
-            <w:r>
-              <w:rPr>
-                <w:sz w:val="20"/>
-              </w:rPr>
-              <w:t>1</w:t>
+              <w:t>Same as SV1</w:t>
             </w:r>
           </w:p>
         </w:tc>
@@ -1746,7 +1681,7 @@
               <w:rPr>
                 <w:sz w:val="20"/>
               </w:rPr>
-              <w:t>Same as SV-1</w:t>
+              <w:t>Same as SV-1.</w:t>
             </w:r>
           </w:p>
           <w:p>
@@ -1763,13 +1698,7 @@
               <w:rPr>
                 <w:sz w:val="20"/>
               </w:rPr>
-              <w:t>Fill in some questions, leave ot</w:t>
-            </w:r>
-            <w:r>
-              <w:rPr>
-                <w:sz w:val="20"/>
-              </w:rPr>
-              <w:t>hers blank, click Submit button</w:t>
+              <w:t xml:space="preserve">Fill in some questions, leave others blank, click Submit button. </w:t>
             </w:r>
           </w:p>
         </w:tc>
@@ -1891,19 +1820,7 @@
               <w:rPr>
                 <w:sz w:val="20"/>
               </w:rPr>
-              <w:t>Same as SV</w:t>
-            </w:r>
-            <w:r>
-              <w:rPr>
-                <w:sz w:val="20"/>
-              </w:rPr>
-              <w:t>-</w:t>
-            </w:r>
-            <w:r>
-              <w:rPr>
-                <w:sz w:val="20"/>
-              </w:rPr>
-              <w:t>1</w:t>
+              <w:t xml:space="preserve">Same as SV1. </w:t>
             </w:r>
           </w:p>
         </w:tc>
@@ -1932,10 +1849,8 @@
               <w:rPr>
                 <w:sz w:val="20"/>
               </w:rPr>
-              <w:t>Same as SV-1</w:t>
-            </w:r>
-            <w:bookmarkStart w:id="3" w:name="_GoBack"/>
-            <w:bookmarkEnd w:id="3"/>
+              <w:t xml:space="preserve">Same as SV-1. </w:t>
+            </w:r>
           </w:p>
           <w:p>
             <w:pPr>
@@ -1970,6 +1885,12 @@
                 <w:sz w:val="20"/>
               </w:rPr>
               <w:t xml:space="preserve"> button</w:t>
+            </w:r>
+            <w:r>
+              <w:rPr>
+                <w:sz w:val="20"/>
+              </w:rPr>
+              <w:t>.</w:t>
             </w:r>
           </w:p>
         </w:tc>
@@ -1998,19 +1919,7 @@
               <w:rPr>
                 <w:sz w:val="20"/>
               </w:rPr>
-              <w:t>Result page display</w:t>
-            </w:r>
-            <w:r>
-              <w:rPr>
-                <w:sz w:val="20"/>
-              </w:rPr>
-              <w:t>s</w:t>
-            </w:r>
-            <w:r>
-              <w:rPr>
-                <w:sz w:val="20"/>
-              </w:rPr>
-              <w:t xml:space="preserve"> with success message.</w:t>
+              <w:t>Result page display with success message.</w:t>
             </w:r>
           </w:p>
           <w:p>
@@ -2028,174 +1937,6 @@
                 <w:sz w:val="20"/>
               </w:rPr>
               <w:t>Survey is successfully saved to database.</w:t>
-            </w:r>
-          </w:p>
-        </w:tc>
-        <w:tc>
-          <w:tcPr>
-            <w:tcW w:w="1275" w:type="dxa"/>
-            <w:tcBorders>
-              <w:top w:val="single" w:sz="4" w:space="0" w:color="auto"/>
-              <w:left w:val="single" w:sz="4" w:space="0" w:color="auto"/>
-              <w:bottom w:val="single" w:sz="4" w:space="0" w:color="auto"/>
-              <w:right w:val="single" w:sz="4" w:space="0" w:color="auto"/>
-            </w:tcBorders>
-          </w:tcPr>
-          <w:p>
-            <w:pPr>
-              <w:tabs>
-                <w:tab w:val="left" w:pos="360"/>
-              </w:tabs>
-              <w:jc w:val="center"/>
-              <w:rPr>
-                <w:sz w:val="20"/>
-              </w:rPr>
-            </w:pPr>
-            <w:r>
-              <w:rPr>
-                <w:sz w:val="20"/>
-              </w:rPr>
-              <w:t>P</w:t>
-            </w:r>
-          </w:p>
-        </w:tc>
-      </w:tr>
-      <w:tr>
-        <w:tc>
-          <w:tcPr>
-            <w:tcW w:w="1308" w:type="dxa"/>
-            <w:gridSpan w:val="2"/>
-            <w:tcBorders>
-              <w:top w:val="single" w:sz="4" w:space="0" w:color="auto"/>
-              <w:left w:val="single" w:sz="4" w:space="0" w:color="auto"/>
-              <w:bottom w:val="single" w:sz="4" w:space="0" w:color="auto"/>
-              <w:right w:val="single" w:sz="4" w:space="0" w:color="auto"/>
-            </w:tcBorders>
-          </w:tcPr>
-          <w:p>
-            <w:pPr>
-              <w:tabs>
-                <w:tab w:val="left" w:pos="360"/>
-              </w:tabs>
-              <w:jc w:val="center"/>
-              <w:rPr>
-                <w:sz w:val="20"/>
-              </w:rPr>
-            </w:pPr>
-            <w:r>
-              <w:rPr>
-                <w:sz w:val="20"/>
-              </w:rPr>
-              <w:t>SV-7</w:t>
-            </w:r>
-          </w:p>
-        </w:tc>
-        <w:tc>
-          <w:tcPr>
-            <w:tcW w:w="4200" w:type="dxa"/>
-            <w:tcBorders>
-              <w:top w:val="single" w:sz="4" w:space="0" w:color="auto"/>
-              <w:left w:val="single" w:sz="4" w:space="0" w:color="auto"/>
-              <w:bottom w:val="single" w:sz="4" w:space="0" w:color="auto"/>
-              <w:right w:val="single" w:sz="4" w:space="0" w:color="auto"/>
-            </w:tcBorders>
-          </w:tcPr>
-          <w:p>
-            <w:pPr>
-              <w:tabs>
-                <w:tab w:val="left" w:pos="360"/>
-              </w:tabs>
-              <w:jc w:val="center"/>
-              <w:rPr>
-                <w:sz w:val="20"/>
-              </w:rPr>
-            </w:pPr>
-            <w:r>
-              <w:rPr>
-                <w:sz w:val="20"/>
-              </w:rPr>
-              <w:t>Same as SV-1</w:t>
-            </w:r>
-          </w:p>
-        </w:tc>
-        <w:tc>
-          <w:tcPr>
-            <w:tcW w:w="4275" w:type="dxa"/>
-            <w:gridSpan w:val="3"/>
-            <w:tcBorders>
-              <w:top w:val="single" w:sz="4" w:space="0" w:color="auto"/>
-              <w:left w:val="single" w:sz="4" w:space="0" w:color="auto"/>
-              <w:bottom w:val="single" w:sz="4" w:space="0" w:color="auto"/>
-              <w:right w:val="single" w:sz="4" w:space="0" w:color="auto"/>
-            </w:tcBorders>
-          </w:tcPr>
-          <w:p>
-            <w:pPr>
-              <w:tabs>
-                <w:tab w:val="left" w:pos="360"/>
-              </w:tabs>
-              <w:jc w:val="center"/>
-              <w:rPr>
-                <w:sz w:val="20"/>
-              </w:rPr>
-            </w:pPr>
-            <w:r>
-              <w:rPr>
-                <w:sz w:val="20"/>
-              </w:rPr>
-              <w:t>Same as SV-1</w:t>
-            </w:r>
-          </w:p>
-          <w:p>
-            <w:pPr>
-              <w:tabs>
-                <w:tab w:val="left" w:pos="360"/>
-              </w:tabs>
-              <w:jc w:val="center"/>
-              <w:rPr>
-                <w:sz w:val="20"/>
-              </w:rPr>
-            </w:pPr>
-            <w:r>
-              <w:rPr>
-                <w:sz w:val="20"/>
-              </w:rPr>
-              <w:t>Click log name link</w:t>
-            </w:r>
-          </w:p>
-        </w:tc>
-        <w:tc>
-          <w:tcPr>
-            <w:tcW w:w="3450" w:type="dxa"/>
-            <w:gridSpan w:val="2"/>
-            <w:tcBorders>
-              <w:top w:val="single" w:sz="4" w:space="0" w:color="auto"/>
-              <w:left w:val="single" w:sz="4" w:space="0" w:color="auto"/>
-              <w:bottom w:val="single" w:sz="4" w:space="0" w:color="auto"/>
-              <w:right w:val="single" w:sz="4" w:space="0" w:color="auto"/>
-            </w:tcBorders>
-          </w:tcPr>
-          <w:p>
-            <w:pPr>
-              <w:tabs>
-                <w:tab w:val="left" w:pos="360"/>
-              </w:tabs>
-              <w:jc w:val="center"/>
-              <w:rPr>
-                <w:sz w:val="20"/>
-              </w:rPr>
-            </w:pPr>
-            <w:r>
-              <w:rPr>
-                <w:sz w:val="20"/>
-              </w:rPr>
-              <w:t>Modal dialog displays</w:t>
-            </w:r>
-            <w:r>
-              <w:rPr>
-                <w:sz w:val="20"/>
-              </w:rPr>
-              <w:t xml:space="preserve"> with log details.</w:t>
             </w:r>
           </w:p>
         </w:tc>
@@ -2751,7 +2492,7 @@
         </mc:Choice>
         <mc:Fallback>
           <w:pict>
-            <v:line w14:anchorId="2269333D" id="Line 4" o:spid="_x0000_s1026" style="position:absolute;z-index:251663872;visibility:visible;mso-wrap-style:square;mso-width-percent:0;mso-height-percent:0;mso-wrap-distance-left:9pt;mso-wrap-distance-top:0;mso-wrap-distance-right:9pt;mso-wrap-distance-bottom:0;mso-position-horizontal:absolute;mso-position-horizontal-relative:text;mso-position-vertical:absolute;mso-position-vertical-relative:text;mso-width-percent:0;mso-height-percent:0;mso-width-relative:page;mso-height-relative:page" from="0,4.8pt" to="10in,4.8pt" o:gfxdata="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" o:allowincell="f"/>
+            <v:line w14:anchorId="32ECAECB" id="Line 4" o:spid="_x0000_s1026" style="position:absolute;z-index:251663872;visibility:visible;mso-wrap-style:square;mso-width-percent:0;mso-height-percent:0;mso-wrap-distance-left:9pt;mso-wrap-distance-top:0;mso-wrap-distance-right:9pt;mso-wrap-distance-bottom:0;mso-position-horizontal:absolute;mso-position-horizontal-relative:text;mso-position-vertical:absolute;mso-position-vertical-relative:text;mso-width-percent:0;mso-height-percent:0;mso-width-relative:page;mso-height-relative:page" from="0,4.8pt" to="10in,4.8pt" o:gfxdata="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" o:allowincell="f"/>
           </w:pict>
         </mc:Fallback>
       </mc:AlternateContent>
@@ -2780,14 +2521,12 @@
       </w:rPr>
       <w:tab/>
     </w:r>
-    <w:proofErr w:type="spellStart"/>
     <w:r>
       <w:rPr>
         <w:sz w:val="18"/>
       </w:rPr>
       <w:t>CCO_eCoacihng_Log_Survey_UTC</w:t>
     </w:r>
-    <w:proofErr w:type="spellEnd"/>
   </w:p>
   <w:p>
     <w:pPr>
@@ -2861,7 +2600,7 @@
         <w:noProof/>
         <w:sz w:val="18"/>
       </w:rPr>
-      <w:t>2</w:t>
+      <w:t>3</w:t>
     </w:r>
     <w:r>
       <w:rPr>
@@ -2980,7 +2719,7 @@
         </mc:Choice>
         <mc:Fallback>
           <w:pict>
-            <v:line w14:anchorId="22D44951" id="Line 1" o:spid="_x0000_s1026" style="position:absolute;z-index:251647488;visibility:visible;mso-wrap-style:square;mso-width-percent:0;mso-height-percent:0;mso-wrap-distance-left:9pt;mso-wrap-distance-top:0;mso-wrap-distance-right:9pt;mso-wrap-distance-bottom:0;mso-position-horizontal:absolute;mso-position-horizontal-relative:text;mso-position-vertical:absolute;mso-position-vertical-relative:text;mso-width-percent:0;mso-height-percent:0;mso-width-relative:page;mso-height-relative:page" from="0,14.4pt" to="10in,14.4pt" o:gfxdata="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" o:allowincell="f"/>
+            <v:line w14:anchorId="0EAC5002" id="Line 1" o:spid="_x0000_s1026" style="position:absolute;z-index:251647488;visibility:visible;mso-wrap-style:square;mso-width-percent:0;mso-height-percent:0;mso-wrap-distance-left:9pt;mso-wrap-distance-top:0;mso-wrap-distance-right:9pt;mso-wrap-distance-bottom:0;mso-position-horizontal:absolute;mso-position-horizontal-relative:text;mso-position-vertical:absolute;mso-position-vertical-relative:text;mso-width-percent:0;mso-height-percent:0;mso-width-relative:page;mso-height-relative:page" from="0,14.4pt" to="10in,14.4pt" o:gfxdata="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" o:allowincell="f"/>
           </w:pict>
         </mc:Fallback>
       </mc:AlternateContent>
@@ -8503,7 +8242,7 @@
 </file>
 
 <file path=customXml/itemProps1.xml><?xml version="1.0" encoding="utf-8"?>
-<ds:datastoreItem xmlns:ds="http://schemas.openxmlformats.org/officeDocument/2006/customXml" ds:itemID="{7A121AD2-1D59-4F71-BB90-38D69A76AE3B}">
+<ds:datastoreItem xmlns:ds="http://schemas.openxmlformats.org/officeDocument/2006/customXml" ds:itemID="{F0ACE5AB-52F1-4415-A5F6-2B6C2CD045D6}">
   <ds:schemaRefs>
     <ds:schemaRef ds:uri="http://schemas.openxmlformats.org/officeDocument/2006/bibliography"/>
   </ds:schemaRefs>

</xml_diff>